<commit_message>
updating pdf downloadable baru.
</commit_message>
<xml_diff>
--- a/source/BAB-01-A.docx
+++ b/source/BAB-01-A.docx
@@ -125,7 +125,6 @@
                                 <w:sz w:val="110"/>
                               </w:rPr>
                             </w:pPr>
-                            <w:proofErr w:type="spellStart"/>
                             <w:r>
                               <w:rPr>
                                 <w:rFonts w:ascii="Quicksand Light" w:hAnsi="Quicksand Light"/>
@@ -142,7 +141,6 @@
                               </w:rPr>
                               <w:t>yam</w:t>
                             </w:r>
-                            <w:proofErr w:type="spellEnd"/>
                           </w:p>
                         </w:txbxContent>
                       </wps:txbx>
@@ -264,8 +262,6 @@
                                 <w:sz w:val="110"/>
                               </w:rPr>
                             </w:pPr>
-                            <w:proofErr w:type="spellStart"/>
-                            <w:proofErr w:type="gramStart"/>
                             <w:r>
                               <w:rPr>
                                 <w:rFonts w:ascii="Quicksand Light" w:hAnsi="Quicksand Light"/>
@@ -274,8 +270,6 @@
                               </w:rPr>
                               <w:t>Aa</w:t>
                             </w:r>
-                            <w:proofErr w:type="spellEnd"/>
-                            <w:proofErr w:type="gramEnd"/>
                           </w:p>
                         </w:txbxContent>
                       </wps:txbx>
@@ -1200,8 +1194,12 @@
           <w:tab w:val="left" w:pos="8790"/>
         </w:tabs>
         <w:sectPr>
-          <w:headerReference w:type="default" r:id="rId8"/>
-          <w:footerReference w:type="default" r:id="rId9"/>
+          <w:headerReference w:type="even" r:id="rId8"/>
+          <w:headerReference w:type="default" r:id="rId9"/>
+          <w:footerReference w:type="even" r:id="rId10"/>
+          <w:footerReference w:type="default" r:id="rId11"/>
+          <w:headerReference w:type="first" r:id="rId12"/>
+          <w:footerReference w:type="first" r:id="rId13"/>
           <w:pgSz w:w="16839" w:h="11907" w:orient="landscape" w:code="9"/>
           <w:pgMar w:top="1440" w:right="1440" w:bottom="1440" w:left="1440" w:header="708" w:footer="708" w:gutter="0"/>
           <w:cols w:space="708"/>
@@ -1318,7 +1316,7 @@
                     <pic:cNvPicPr/>
                   </pic:nvPicPr>
                   <pic:blipFill>
-                    <a:blip r:embed="rId10">
+                    <a:blip r:embed="rId14">
                       <a:extLst>
                         <a:ext uri="{28A0092B-C50C-407E-A947-70E740481C1C}">
                           <a14:useLocalDpi xmlns:a14="http://schemas.microsoft.com/office/drawing/2010/main" val="0"/>
@@ -1406,7 +1404,6 @@
                                 <w:sz w:val="110"/>
                               </w:rPr>
                             </w:pPr>
-                            <w:proofErr w:type="spellStart"/>
                             <w:r>
                               <w:rPr>
                                 <w:rFonts w:ascii="Quicksand Light" w:hAnsi="Quicksand Light"/>
@@ -1415,7 +1412,6 @@
                               </w:rPr>
                               <w:t>Ayam</w:t>
                             </w:r>
-                            <w:proofErr w:type="spellEnd"/>
                           </w:p>
                         </w:txbxContent>
                       </wps:txbx>
@@ -1527,8 +1523,6 @@
                                 <w:sz w:val="110"/>
                               </w:rPr>
                             </w:pPr>
-                            <w:proofErr w:type="spellStart"/>
-                            <w:proofErr w:type="gramStart"/>
                             <w:r>
                               <w:rPr>
                                 <w:rFonts w:ascii="Quicksand Light" w:hAnsi="Quicksand Light"/>
@@ -1537,8 +1531,6 @@
                               </w:rPr>
                               <w:t>Aa</w:t>
                             </w:r>
-                            <w:proofErr w:type="spellEnd"/>
-                            <w:proofErr w:type="gramEnd"/>
                           </w:p>
                         </w:txbxContent>
                       </wps:txbx>
@@ -1726,13 +1718,17 @@
               <w:jc w:val="center"/>
               <w:rPr>
                 <w:rFonts w:ascii="Trace" w:hAnsi="Trace"/>
-                <w:color w:val="808080" w:themeColor="background1" w:themeShade="80"/>
-                <w:sz w:val="80"/>
-              </w:rPr>
-            </w:pPr>
-            <w:r>
-              <w:rPr>
-                <w:rFonts w:ascii="Trace" w:hAnsi="Trace"/>
+                <w:b/>
+                <w:bCs/>
+                <w:color w:val="808080" w:themeColor="background1" w:themeShade="80"/>
+                <w:sz w:val="80"/>
+              </w:rPr>
+            </w:pPr>
+            <w:r>
+              <w:rPr>
+                <w:rFonts w:ascii="Trace" w:hAnsi="Trace"/>
+                <w:b/>
+                <w:bCs/>
                 <w:color w:val="808080" w:themeColor="background1" w:themeShade="80"/>
                 <w:sz w:val="80"/>
               </w:rPr>
@@ -1749,12 +1745,16 @@
               <w:jc w:val="center"/>
               <w:rPr>
                 <w:rFonts w:ascii="Trace" w:hAnsi="Trace"/>
-                <w:color w:val="808080" w:themeColor="background1" w:themeShade="80"/>
-              </w:rPr>
-            </w:pPr>
-            <w:r>
-              <w:rPr>
-                <w:rFonts w:ascii="Trace" w:hAnsi="Trace"/>
+                <w:b/>
+                <w:bCs/>
+                <w:color w:val="808080" w:themeColor="background1" w:themeShade="80"/>
+              </w:rPr>
+            </w:pPr>
+            <w:r>
+              <w:rPr>
+                <w:rFonts w:ascii="Trace" w:hAnsi="Trace"/>
+                <w:b/>
+                <w:bCs/>
                 <w:color w:val="808080" w:themeColor="background1" w:themeShade="80"/>
                 <w:sz w:val="80"/>
               </w:rPr>
@@ -1771,12 +1771,16 @@
               <w:jc w:val="center"/>
               <w:rPr>
                 <w:rFonts w:ascii="Trace" w:hAnsi="Trace"/>
-                <w:color w:val="808080" w:themeColor="background1" w:themeShade="80"/>
-              </w:rPr>
-            </w:pPr>
-            <w:r>
-              <w:rPr>
-                <w:rFonts w:ascii="Trace" w:hAnsi="Trace"/>
+                <w:b/>
+                <w:bCs/>
+                <w:color w:val="808080" w:themeColor="background1" w:themeShade="80"/>
+              </w:rPr>
+            </w:pPr>
+            <w:r>
+              <w:rPr>
+                <w:rFonts w:ascii="Trace" w:hAnsi="Trace"/>
+                <w:b/>
+                <w:bCs/>
                 <w:color w:val="808080" w:themeColor="background1" w:themeShade="80"/>
                 <w:sz w:val="80"/>
               </w:rPr>
@@ -1793,12 +1797,16 @@
               <w:jc w:val="center"/>
               <w:rPr>
                 <w:rFonts w:ascii="Trace" w:hAnsi="Trace"/>
-                <w:color w:val="808080" w:themeColor="background1" w:themeShade="80"/>
-              </w:rPr>
-            </w:pPr>
-            <w:r>
-              <w:rPr>
-                <w:rFonts w:ascii="Trace" w:hAnsi="Trace"/>
+                <w:b/>
+                <w:bCs/>
+                <w:color w:val="808080" w:themeColor="background1" w:themeShade="80"/>
+              </w:rPr>
+            </w:pPr>
+            <w:r>
+              <w:rPr>
+                <w:rFonts w:ascii="Trace" w:hAnsi="Trace"/>
+                <w:b/>
+                <w:bCs/>
                 <w:color w:val="808080" w:themeColor="background1" w:themeShade="80"/>
                 <w:sz w:val="80"/>
               </w:rPr>
@@ -1821,13 +1829,16 @@
               <w:rPr>
                 <w:rFonts w:ascii="Trace" w:hAnsi="Trace"/>
                 <w:b/>
-                <w:color w:val="808080" w:themeColor="background1" w:themeShade="80"/>
-                <w:sz w:val="80"/>
-              </w:rPr>
-            </w:pPr>
-            <w:r>
-              <w:rPr>
-                <w:rFonts w:ascii="Trace" w:hAnsi="Trace"/>
+                <w:bCs/>
+                <w:color w:val="808080" w:themeColor="background1" w:themeShade="80"/>
+                <w:sz w:val="80"/>
+              </w:rPr>
+            </w:pPr>
+            <w:r>
+              <w:rPr>
+                <w:rFonts w:ascii="Trace" w:hAnsi="Trace"/>
+                <w:b/>
+                <w:bCs/>
                 <w:color w:val="808080" w:themeColor="background1" w:themeShade="80"/>
                 <w:sz w:val="80"/>
               </w:rPr>
@@ -1844,12 +1855,16 @@
               <w:jc w:val="center"/>
               <w:rPr>
                 <w:rFonts w:ascii="Trace" w:hAnsi="Trace"/>
-                <w:color w:val="808080" w:themeColor="background1" w:themeShade="80"/>
-              </w:rPr>
-            </w:pPr>
-            <w:r>
-              <w:rPr>
-                <w:rFonts w:ascii="Trace" w:hAnsi="Trace"/>
+                <w:b/>
+                <w:bCs/>
+                <w:color w:val="808080" w:themeColor="background1" w:themeShade="80"/>
+              </w:rPr>
+            </w:pPr>
+            <w:r>
+              <w:rPr>
+                <w:rFonts w:ascii="Trace" w:hAnsi="Trace"/>
+                <w:b/>
+                <w:bCs/>
                 <w:color w:val="808080" w:themeColor="background1" w:themeShade="80"/>
                 <w:sz w:val="80"/>
               </w:rPr>
@@ -1866,12 +1881,16 @@
               <w:jc w:val="center"/>
               <w:rPr>
                 <w:rFonts w:ascii="Trace" w:hAnsi="Trace"/>
-                <w:color w:val="808080" w:themeColor="background1" w:themeShade="80"/>
-              </w:rPr>
-            </w:pPr>
-            <w:r>
-              <w:rPr>
-                <w:rFonts w:ascii="Trace" w:hAnsi="Trace"/>
+                <w:b/>
+                <w:bCs/>
+                <w:color w:val="808080" w:themeColor="background1" w:themeShade="80"/>
+              </w:rPr>
+            </w:pPr>
+            <w:r>
+              <w:rPr>
+                <w:rFonts w:ascii="Trace" w:hAnsi="Trace"/>
+                <w:b/>
+                <w:bCs/>
                 <w:color w:val="808080" w:themeColor="background1" w:themeShade="80"/>
                 <w:sz w:val="80"/>
               </w:rPr>
@@ -1888,12 +1907,16 @@
               <w:jc w:val="center"/>
               <w:rPr>
                 <w:rFonts w:ascii="Trace" w:hAnsi="Trace"/>
-                <w:color w:val="808080" w:themeColor="background1" w:themeShade="80"/>
-              </w:rPr>
-            </w:pPr>
-            <w:r>
-              <w:rPr>
-                <w:rFonts w:ascii="Trace" w:hAnsi="Trace"/>
+                <w:b/>
+                <w:bCs/>
+                <w:color w:val="808080" w:themeColor="background1" w:themeShade="80"/>
+              </w:rPr>
+            </w:pPr>
+            <w:r>
+              <w:rPr>
+                <w:rFonts w:ascii="Trace" w:hAnsi="Trace"/>
+                <w:b/>
+                <w:bCs/>
                 <w:color w:val="808080" w:themeColor="background1" w:themeShade="80"/>
                 <w:sz w:val="80"/>
               </w:rPr>
@@ -1912,12 +1935,16 @@
               <w:jc w:val="center"/>
               <w:rPr>
                 <w:rFonts w:ascii="Trace" w:hAnsi="Trace"/>
-                <w:color w:val="808080" w:themeColor="background1" w:themeShade="80"/>
-              </w:rPr>
-            </w:pPr>
-            <w:r>
-              <w:rPr>
-                <w:rFonts w:ascii="Trace" w:hAnsi="Trace"/>
+                <w:b/>
+                <w:bCs/>
+                <w:color w:val="808080" w:themeColor="background1" w:themeShade="80"/>
+              </w:rPr>
+            </w:pPr>
+            <w:r>
+              <w:rPr>
+                <w:rFonts w:ascii="Trace" w:hAnsi="Trace"/>
+                <w:b/>
+                <w:bCs/>
                 <w:color w:val="808080" w:themeColor="background1" w:themeShade="80"/>
                 <w:sz w:val="80"/>
               </w:rPr>
@@ -1934,12 +1961,16 @@
               <w:jc w:val="center"/>
               <w:rPr>
                 <w:rFonts w:ascii="Trace" w:hAnsi="Trace"/>
-                <w:color w:val="808080" w:themeColor="background1" w:themeShade="80"/>
-              </w:rPr>
-            </w:pPr>
-            <w:r>
-              <w:rPr>
-                <w:rFonts w:ascii="Trace" w:hAnsi="Trace"/>
+                <w:b/>
+                <w:bCs/>
+                <w:color w:val="808080" w:themeColor="background1" w:themeShade="80"/>
+              </w:rPr>
+            </w:pPr>
+            <w:r>
+              <w:rPr>
+                <w:rFonts w:ascii="Trace" w:hAnsi="Trace"/>
+                <w:b/>
+                <w:bCs/>
                 <w:color w:val="808080" w:themeColor="background1" w:themeShade="80"/>
                 <w:sz w:val="80"/>
               </w:rPr>
@@ -1956,12 +1987,16 @@
               <w:jc w:val="center"/>
               <w:rPr>
                 <w:rFonts w:ascii="Trace" w:hAnsi="Trace"/>
-                <w:color w:val="808080" w:themeColor="background1" w:themeShade="80"/>
-              </w:rPr>
-            </w:pPr>
-            <w:r>
-              <w:rPr>
-                <w:rFonts w:ascii="Trace" w:hAnsi="Trace"/>
+                <w:b/>
+                <w:bCs/>
+                <w:color w:val="808080" w:themeColor="background1" w:themeShade="80"/>
+              </w:rPr>
+            </w:pPr>
+            <w:r>
+              <w:rPr>
+                <w:rFonts w:ascii="Trace" w:hAnsi="Trace"/>
+                <w:b/>
+                <w:bCs/>
                 <w:color w:val="808080" w:themeColor="background1" w:themeShade="80"/>
                 <w:sz w:val="80"/>
               </w:rPr>
@@ -1978,12 +2013,16 @@
               <w:jc w:val="center"/>
               <w:rPr>
                 <w:rFonts w:ascii="Trace" w:hAnsi="Trace"/>
-                <w:color w:val="808080" w:themeColor="background1" w:themeShade="80"/>
-              </w:rPr>
-            </w:pPr>
-            <w:r>
-              <w:rPr>
-                <w:rFonts w:ascii="Trace" w:hAnsi="Trace"/>
+                <w:b/>
+                <w:bCs/>
+                <w:color w:val="808080" w:themeColor="background1" w:themeShade="80"/>
+              </w:rPr>
+            </w:pPr>
+            <w:r>
+              <w:rPr>
+                <w:rFonts w:ascii="Trace" w:hAnsi="Trace"/>
+                <w:b/>
+                <w:bCs/>
                 <w:color w:val="808080" w:themeColor="background1" w:themeShade="80"/>
                 <w:sz w:val="80"/>
               </w:rPr>
@@ -2002,12 +2041,16 @@
               <w:jc w:val="center"/>
               <w:rPr>
                 <w:rFonts w:ascii="Trace" w:hAnsi="Trace"/>
-                <w:color w:val="808080" w:themeColor="background1" w:themeShade="80"/>
-              </w:rPr>
-            </w:pPr>
-            <w:r>
-              <w:rPr>
-                <w:rFonts w:ascii="Trace" w:hAnsi="Trace"/>
+                <w:b/>
+                <w:bCs/>
+                <w:color w:val="808080" w:themeColor="background1" w:themeShade="80"/>
+              </w:rPr>
+            </w:pPr>
+            <w:r>
+              <w:rPr>
+                <w:rFonts w:ascii="Trace" w:hAnsi="Trace"/>
+                <w:b/>
+                <w:bCs/>
                 <w:color w:val="808080" w:themeColor="background1" w:themeShade="80"/>
                 <w:sz w:val="80"/>
               </w:rPr>
@@ -2024,12 +2067,16 @@
               <w:jc w:val="center"/>
               <w:rPr>
                 <w:rFonts w:ascii="Trace" w:hAnsi="Trace"/>
-                <w:color w:val="808080" w:themeColor="background1" w:themeShade="80"/>
-              </w:rPr>
-            </w:pPr>
-            <w:r>
-              <w:rPr>
-                <w:rFonts w:ascii="Trace" w:hAnsi="Trace"/>
+                <w:b/>
+                <w:bCs/>
+                <w:color w:val="808080" w:themeColor="background1" w:themeShade="80"/>
+              </w:rPr>
+            </w:pPr>
+            <w:r>
+              <w:rPr>
+                <w:rFonts w:ascii="Trace" w:hAnsi="Trace"/>
+                <w:b/>
+                <w:bCs/>
                 <w:color w:val="808080" w:themeColor="background1" w:themeShade="80"/>
                 <w:sz w:val="80"/>
               </w:rPr>
@@ -2046,12 +2093,16 @@
               <w:jc w:val="center"/>
               <w:rPr>
                 <w:rFonts w:ascii="Trace" w:hAnsi="Trace"/>
-                <w:color w:val="808080" w:themeColor="background1" w:themeShade="80"/>
-              </w:rPr>
-            </w:pPr>
-            <w:r>
-              <w:rPr>
-                <w:rFonts w:ascii="Trace" w:hAnsi="Trace"/>
+                <w:b/>
+                <w:bCs/>
+                <w:color w:val="808080" w:themeColor="background1" w:themeShade="80"/>
+              </w:rPr>
+            </w:pPr>
+            <w:r>
+              <w:rPr>
+                <w:rFonts w:ascii="Trace" w:hAnsi="Trace"/>
+                <w:b/>
+                <w:bCs/>
                 <w:color w:val="808080" w:themeColor="background1" w:themeShade="80"/>
                 <w:sz w:val="80"/>
               </w:rPr>
@@ -2068,12 +2119,16 @@
               <w:jc w:val="center"/>
               <w:rPr>
                 <w:rFonts w:ascii="Trace" w:hAnsi="Trace"/>
-                <w:color w:val="808080" w:themeColor="background1" w:themeShade="80"/>
-              </w:rPr>
-            </w:pPr>
-            <w:r>
-              <w:rPr>
-                <w:rFonts w:ascii="Trace" w:hAnsi="Trace"/>
+                <w:b/>
+                <w:bCs/>
+                <w:color w:val="808080" w:themeColor="background1" w:themeShade="80"/>
+              </w:rPr>
+            </w:pPr>
+            <w:r>
+              <w:rPr>
+                <w:rFonts w:ascii="Trace" w:hAnsi="Trace"/>
+                <w:b/>
+                <w:bCs/>
                 <w:color w:val="808080" w:themeColor="background1" w:themeShade="80"/>
                 <w:sz w:val="80"/>
               </w:rPr>
@@ -2092,12 +2147,16 @@
               <w:jc w:val="center"/>
               <w:rPr>
                 <w:rFonts w:ascii="Trace" w:hAnsi="Trace"/>
-                <w:color w:val="808080" w:themeColor="background1" w:themeShade="80"/>
-              </w:rPr>
-            </w:pPr>
-            <w:r>
-              <w:rPr>
-                <w:rFonts w:ascii="Trace" w:hAnsi="Trace"/>
+                <w:b/>
+                <w:bCs/>
+                <w:color w:val="808080" w:themeColor="background1" w:themeShade="80"/>
+              </w:rPr>
+            </w:pPr>
+            <w:r>
+              <w:rPr>
+                <w:rFonts w:ascii="Trace" w:hAnsi="Trace"/>
+                <w:b/>
+                <w:bCs/>
                 <w:color w:val="808080" w:themeColor="background1" w:themeShade="80"/>
                 <w:sz w:val="80"/>
               </w:rPr>
@@ -2114,12 +2173,16 @@
               <w:jc w:val="center"/>
               <w:rPr>
                 <w:rFonts w:ascii="Trace" w:hAnsi="Trace"/>
-                <w:color w:val="808080" w:themeColor="background1" w:themeShade="80"/>
-              </w:rPr>
-            </w:pPr>
-            <w:r>
-              <w:rPr>
-                <w:rFonts w:ascii="Trace" w:hAnsi="Trace"/>
+                <w:b/>
+                <w:bCs/>
+                <w:color w:val="808080" w:themeColor="background1" w:themeShade="80"/>
+              </w:rPr>
+            </w:pPr>
+            <w:r>
+              <w:rPr>
+                <w:rFonts w:ascii="Trace" w:hAnsi="Trace"/>
+                <w:b/>
+                <w:bCs/>
                 <w:color w:val="808080" w:themeColor="background1" w:themeShade="80"/>
                 <w:sz w:val="80"/>
               </w:rPr>
@@ -2136,12 +2199,16 @@
               <w:jc w:val="center"/>
               <w:rPr>
                 <w:rFonts w:ascii="Trace" w:hAnsi="Trace"/>
-                <w:color w:val="808080" w:themeColor="background1" w:themeShade="80"/>
-              </w:rPr>
-            </w:pPr>
-            <w:r>
-              <w:rPr>
-                <w:rFonts w:ascii="Trace" w:hAnsi="Trace"/>
+                <w:b/>
+                <w:bCs/>
+                <w:color w:val="808080" w:themeColor="background1" w:themeShade="80"/>
+              </w:rPr>
+            </w:pPr>
+            <w:r>
+              <w:rPr>
+                <w:rFonts w:ascii="Trace" w:hAnsi="Trace"/>
+                <w:b/>
+                <w:bCs/>
                 <w:color w:val="808080" w:themeColor="background1" w:themeShade="80"/>
                 <w:sz w:val="80"/>
               </w:rPr>
@@ -2158,12 +2225,16 @@
               <w:jc w:val="center"/>
               <w:rPr>
                 <w:rFonts w:ascii="Trace" w:hAnsi="Trace"/>
-                <w:color w:val="808080" w:themeColor="background1" w:themeShade="80"/>
-              </w:rPr>
-            </w:pPr>
-            <w:r>
-              <w:rPr>
-                <w:rFonts w:ascii="Trace" w:hAnsi="Trace"/>
+                <w:b/>
+                <w:bCs/>
+                <w:color w:val="808080" w:themeColor="background1" w:themeShade="80"/>
+              </w:rPr>
+            </w:pPr>
+            <w:r>
+              <w:rPr>
+                <w:rFonts w:ascii="Trace" w:hAnsi="Trace"/>
+                <w:b/>
+                <w:bCs/>
                 <w:color w:val="808080" w:themeColor="background1" w:themeShade="80"/>
                 <w:sz w:val="80"/>
               </w:rPr>
@@ -2182,12 +2253,16 @@
               <w:jc w:val="center"/>
               <w:rPr>
                 <w:rFonts w:ascii="Trace" w:hAnsi="Trace"/>
-                <w:color w:val="808080" w:themeColor="background1" w:themeShade="80"/>
-              </w:rPr>
-            </w:pPr>
-            <w:r>
-              <w:rPr>
-                <w:rFonts w:ascii="Trace" w:hAnsi="Trace"/>
+                <w:b/>
+                <w:bCs/>
+                <w:color w:val="808080" w:themeColor="background1" w:themeShade="80"/>
+              </w:rPr>
+            </w:pPr>
+            <w:r>
+              <w:rPr>
+                <w:rFonts w:ascii="Trace" w:hAnsi="Trace"/>
+                <w:b/>
+                <w:bCs/>
                 <w:color w:val="808080" w:themeColor="background1" w:themeShade="80"/>
                 <w:sz w:val="80"/>
               </w:rPr>
@@ -2204,12 +2279,16 @@
               <w:jc w:val="center"/>
               <w:rPr>
                 <w:rFonts w:ascii="Trace" w:hAnsi="Trace"/>
-                <w:color w:val="808080" w:themeColor="background1" w:themeShade="80"/>
-              </w:rPr>
-            </w:pPr>
-            <w:r>
-              <w:rPr>
-                <w:rFonts w:ascii="Trace" w:hAnsi="Trace"/>
+                <w:b/>
+                <w:bCs/>
+                <w:color w:val="808080" w:themeColor="background1" w:themeShade="80"/>
+              </w:rPr>
+            </w:pPr>
+            <w:r>
+              <w:rPr>
+                <w:rFonts w:ascii="Trace" w:hAnsi="Trace"/>
+                <w:b/>
+                <w:bCs/>
                 <w:color w:val="808080" w:themeColor="background1" w:themeShade="80"/>
                 <w:sz w:val="80"/>
               </w:rPr>
@@ -2226,12 +2305,16 @@
               <w:jc w:val="center"/>
               <w:rPr>
                 <w:rFonts w:ascii="Trace" w:hAnsi="Trace"/>
-                <w:color w:val="808080" w:themeColor="background1" w:themeShade="80"/>
-              </w:rPr>
-            </w:pPr>
-            <w:r>
-              <w:rPr>
-                <w:rFonts w:ascii="Trace" w:hAnsi="Trace"/>
+                <w:b/>
+                <w:bCs/>
+                <w:color w:val="808080" w:themeColor="background1" w:themeShade="80"/>
+              </w:rPr>
+            </w:pPr>
+            <w:r>
+              <w:rPr>
+                <w:rFonts w:ascii="Trace" w:hAnsi="Trace"/>
+                <w:b/>
+                <w:bCs/>
                 <w:color w:val="808080" w:themeColor="background1" w:themeShade="80"/>
                 <w:sz w:val="80"/>
               </w:rPr>
@@ -2248,12 +2331,16 @@
               <w:jc w:val="center"/>
               <w:rPr>
                 <w:rFonts w:ascii="Trace" w:hAnsi="Trace"/>
-                <w:color w:val="808080" w:themeColor="background1" w:themeShade="80"/>
-              </w:rPr>
-            </w:pPr>
-            <w:r>
-              <w:rPr>
-                <w:rFonts w:ascii="Trace" w:hAnsi="Trace"/>
+                <w:b/>
+                <w:bCs/>
+                <w:color w:val="808080" w:themeColor="background1" w:themeShade="80"/>
+              </w:rPr>
+            </w:pPr>
+            <w:r>
+              <w:rPr>
+                <w:rFonts w:ascii="Trace" w:hAnsi="Trace"/>
+                <w:b/>
+                <w:bCs/>
                 <w:color w:val="808080" w:themeColor="background1" w:themeShade="80"/>
                 <w:sz w:val="80"/>
               </w:rPr>
@@ -2272,12 +2359,16 @@
               <w:jc w:val="center"/>
               <w:rPr>
                 <w:rFonts w:ascii="Trace" w:hAnsi="Trace"/>
-                <w:color w:val="808080" w:themeColor="background1" w:themeShade="80"/>
-              </w:rPr>
-            </w:pPr>
-            <w:r>
-              <w:rPr>
-                <w:rFonts w:ascii="Trace" w:hAnsi="Trace"/>
+                <w:b/>
+                <w:bCs/>
+                <w:color w:val="808080" w:themeColor="background1" w:themeShade="80"/>
+              </w:rPr>
+            </w:pPr>
+            <w:r>
+              <w:rPr>
+                <w:rFonts w:ascii="Trace" w:hAnsi="Trace"/>
+                <w:b/>
+                <w:bCs/>
                 <w:color w:val="808080" w:themeColor="background1" w:themeShade="80"/>
                 <w:sz w:val="80"/>
               </w:rPr>
@@ -2294,12 +2385,16 @@
               <w:jc w:val="center"/>
               <w:rPr>
                 <w:rFonts w:ascii="Trace" w:hAnsi="Trace"/>
-                <w:color w:val="808080" w:themeColor="background1" w:themeShade="80"/>
-              </w:rPr>
-            </w:pPr>
-            <w:r>
-              <w:rPr>
-                <w:rFonts w:ascii="Trace" w:hAnsi="Trace"/>
+                <w:b/>
+                <w:bCs/>
+                <w:color w:val="808080" w:themeColor="background1" w:themeShade="80"/>
+              </w:rPr>
+            </w:pPr>
+            <w:r>
+              <w:rPr>
+                <w:rFonts w:ascii="Trace" w:hAnsi="Trace"/>
+                <w:b/>
+                <w:bCs/>
                 <w:color w:val="808080" w:themeColor="background1" w:themeShade="80"/>
                 <w:sz w:val="80"/>
               </w:rPr>
@@ -2316,12 +2411,16 @@
               <w:jc w:val="center"/>
               <w:rPr>
                 <w:rFonts w:ascii="Trace" w:hAnsi="Trace"/>
-                <w:color w:val="808080" w:themeColor="background1" w:themeShade="80"/>
-              </w:rPr>
-            </w:pPr>
-            <w:r>
-              <w:rPr>
-                <w:rFonts w:ascii="Trace" w:hAnsi="Trace"/>
+                <w:b/>
+                <w:bCs/>
+                <w:color w:val="808080" w:themeColor="background1" w:themeShade="80"/>
+              </w:rPr>
+            </w:pPr>
+            <w:r>
+              <w:rPr>
+                <w:rFonts w:ascii="Trace" w:hAnsi="Trace"/>
+                <w:b/>
+                <w:bCs/>
                 <w:color w:val="808080" w:themeColor="background1" w:themeShade="80"/>
                 <w:sz w:val="80"/>
               </w:rPr>
@@ -2338,12 +2437,16 @@
               <w:jc w:val="center"/>
               <w:rPr>
                 <w:rFonts w:ascii="Trace" w:hAnsi="Trace"/>
-                <w:color w:val="808080" w:themeColor="background1" w:themeShade="80"/>
-              </w:rPr>
-            </w:pPr>
-            <w:r>
-              <w:rPr>
-                <w:rFonts w:ascii="Trace" w:hAnsi="Trace"/>
+                <w:b/>
+                <w:bCs/>
+                <w:color w:val="808080" w:themeColor="background1" w:themeShade="80"/>
+              </w:rPr>
+            </w:pPr>
+            <w:r>
+              <w:rPr>
+                <w:rFonts w:ascii="Trace" w:hAnsi="Trace"/>
+                <w:b/>
+                <w:bCs/>
                 <w:color w:val="808080" w:themeColor="background1" w:themeShade="80"/>
                 <w:sz w:val="80"/>
               </w:rPr>
@@ -2365,8 +2468,6 @@
           <w:docGrid w:linePitch="360"/>
         </w:sectPr>
       </w:pPr>
-      <w:bookmarkStart w:id="0" w:name="_GoBack"/>
-      <w:bookmarkEnd w:id="0"/>
       <w:r>
         <w:rPr>
           <w:noProof/>
@@ -2490,17 +2591,43 @@
     <w:pPr>
       <w:pStyle w:val="Footer"/>
     </w:pPr>
+  </w:p>
+</w:ftr>
+</file>
+
+<file path=word/footer2.xml><?xml version="1.0" encoding="utf-8"?>
+<w:ftr xmlns:wpc="http://schemas.microsoft.com/office/word/2010/wordprocessingCanvas" xmlns:mc="http://schemas.openxmlformats.org/markup-compatibility/2006" xmlns:o="urn:schemas-microsoft-com:office:office" xmlns:r="http://schemas.openxmlformats.org/officeDocument/2006/relationships" xmlns:m="http://schemas.openxmlformats.org/officeDocument/2006/math" xmlns:v="urn:schemas-microsoft-com:vml" xmlns:wp14="http://schemas.microsoft.com/office/word/2010/wordprocessingDrawing" xmlns:wp="http://schemas.openxmlformats.org/drawingml/2006/wordprocessingDrawing" xmlns:w10="urn:schemas-microsoft-com:office:word" xmlns:w="http://schemas.openxmlformats.org/wordprocessingml/2006/main" xmlns:w14="http://schemas.microsoft.com/office/word/2010/wordml" xmlns:wpg="http://schemas.microsoft.com/office/word/2010/wordprocessingGroup" xmlns:wpi="http://schemas.microsoft.com/office/word/2010/wordprocessingInk" xmlns:wne="http://schemas.microsoft.com/office/word/2006/wordml" xmlns:wps="http://schemas.microsoft.com/office/word/2010/wordprocessingShape" mc:Ignorable="w14 wp14">
+  <w:p>
+    <w:pPr>
+      <w:pStyle w:val="Footer"/>
+    </w:pPr>
     <w:r>
-      <w:t xml:space="preserve">© Fgroupindonesia.com – Author: </w:t>
+      <w:t xml:space="preserve">Disusun oleh: </w:t>
     </w:r>
-    <w:proofErr w:type="spellStart"/>
     <w:r>
-      <w:t>Mu’zizati</w:t>
+      <w:t>Mu’zizati M.Q</w:t>
     </w:r>
-    <w:proofErr w:type="spellEnd"/>
     <w:r>
-      <w:t xml:space="preserve"> M.Q</w:t>
+      <w:t xml:space="preserve">, </w:t>
     </w:r>
+    <w:r>
+      <w:t>© Fgroupindonesia.com</w:t>
+    </w:r>
+    <w:r>
+      <w:t>.</w:t>
+    </w:r>
+    <w:bookmarkStart w:id="0" w:name="_GoBack"/>
+    <w:bookmarkEnd w:id="0"/>
+  </w:p>
+</w:ftr>
+</file>
+
+<file path=word/footer3.xml><?xml version="1.0" encoding="utf-8"?>
+<w:ftr xmlns:wpc="http://schemas.microsoft.com/office/word/2010/wordprocessingCanvas" xmlns:mc="http://schemas.openxmlformats.org/markup-compatibility/2006" xmlns:o="urn:schemas-microsoft-com:office:office" xmlns:r="http://schemas.openxmlformats.org/officeDocument/2006/relationships" xmlns:m="http://schemas.openxmlformats.org/officeDocument/2006/math" xmlns:v="urn:schemas-microsoft-com:vml" xmlns:wp14="http://schemas.microsoft.com/office/word/2010/wordprocessingDrawing" xmlns:wp="http://schemas.openxmlformats.org/drawingml/2006/wordprocessingDrawing" xmlns:w10="urn:schemas-microsoft-com:office:word" xmlns:w="http://schemas.openxmlformats.org/wordprocessingml/2006/main" xmlns:w14="http://schemas.microsoft.com/office/word/2010/wordml" xmlns:wpg="http://schemas.microsoft.com/office/word/2010/wordprocessingGroup" xmlns:wpi="http://schemas.microsoft.com/office/word/2010/wordprocessingInk" xmlns:wne="http://schemas.microsoft.com/office/word/2006/wordml" xmlns:wps="http://schemas.microsoft.com/office/word/2010/wordprocessingShape" mc:Ignorable="w14 wp14">
+  <w:p>
+    <w:pPr>
+      <w:pStyle w:val="Footer"/>
+    </w:pPr>
   </w:p>
 </w:ftr>
 </file>
@@ -2535,6 +2662,16 @@
   <w:p>
     <w:pPr>
       <w:pStyle w:val="Header"/>
+    </w:pPr>
+  </w:p>
+</w:hdr>
+</file>
+
+<file path=word/header2.xml><?xml version="1.0" encoding="utf-8"?>
+<w:hdr xmlns:wpc="http://schemas.microsoft.com/office/word/2010/wordprocessingCanvas" xmlns:mc="http://schemas.openxmlformats.org/markup-compatibility/2006" xmlns:o="urn:schemas-microsoft-com:office:office" xmlns:r="http://schemas.openxmlformats.org/officeDocument/2006/relationships" xmlns:m="http://schemas.openxmlformats.org/officeDocument/2006/math" xmlns:v="urn:schemas-microsoft-com:vml" xmlns:wp14="http://schemas.microsoft.com/office/word/2010/wordprocessingDrawing" xmlns:wp="http://schemas.openxmlformats.org/drawingml/2006/wordprocessingDrawing" xmlns:w10="urn:schemas-microsoft-com:office:word" xmlns:w="http://schemas.openxmlformats.org/wordprocessingml/2006/main" xmlns:w14="http://schemas.microsoft.com/office/word/2010/wordml" xmlns:wpg="http://schemas.microsoft.com/office/word/2010/wordprocessingGroup" xmlns:wpi="http://schemas.microsoft.com/office/word/2010/wordprocessingInk" xmlns:wne="http://schemas.microsoft.com/office/word/2006/wordml" xmlns:wps="http://schemas.microsoft.com/office/word/2010/wordprocessingShape" mc:Ignorable="w14 wp14">
+  <w:p>
+    <w:pPr>
+      <w:pStyle w:val="Header"/>
       <w:pBdr>
         <w:bottom w:val="double" w:sz="6" w:space="1" w:color="auto"/>
       </w:pBdr>
@@ -2543,6 +2680,16 @@
       <w:t xml:space="preserve">BELAJAR MENULIS HURUF ABJAD ALPHABET – </w:t>
     </w:r>
   </w:p>
+  <w:p>
+    <w:pPr>
+      <w:pStyle w:val="Header"/>
+    </w:pPr>
+  </w:p>
+</w:hdr>
+</file>
+
+<file path=word/header3.xml><?xml version="1.0" encoding="utf-8"?>
+<w:hdr xmlns:wpc="http://schemas.microsoft.com/office/word/2010/wordprocessingCanvas" xmlns:mc="http://schemas.openxmlformats.org/markup-compatibility/2006" xmlns:o="urn:schemas-microsoft-com:office:office" xmlns:r="http://schemas.openxmlformats.org/officeDocument/2006/relationships" xmlns:m="http://schemas.openxmlformats.org/officeDocument/2006/math" xmlns:v="urn:schemas-microsoft-com:vml" xmlns:wp14="http://schemas.microsoft.com/office/word/2010/wordprocessingDrawing" xmlns:wp="http://schemas.openxmlformats.org/drawingml/2006/wordprocessingDrawing" xmlns:w10="urn:schemas-microsoft-com:office:word" xmlns:w="http://schemas.openxmlformats.org/wordprocessingml/2006/main" xmlns:w14="http://schemas.microsoft.com/office/word/2010/wordml" xmlns:wpg="http://schemas.microsoft.com/office/word/2010/wordprocessingGroup" xmlns:wpi="http://schemas.microsoft.com/office/word/2010/wordprocessingInk" xmlns:wne="http://schemas.microsoft.com/office/word/2006/wordml" xmlns:wps="http://schemas.microsoft.com/office/word/2010/wordprocessingShape" mc:Ignorable="w14 wp14">
   <w:p>
     <w:pPr>
       <w:pStyle w:val="Header"/>

</xml_diff>